<commit_message>
added gallery owner edit account
</commit_message>
<xml_diff>
--- a/Documentation/Glossary.docx
+++ b/Documentation/Glossary.docx
@@ -1368,10 +1368,7 @@
         </w:numPr>
       </w:pPr>
       <w:r>
-        <w:t>About us</w:t>
-      </w:r>
-      <w:r>
-        <w:t xml:space="preserve"> view: The View that contains information about the product, developers, and a disclaimer</w:t>
+        <w:t>About us view: The View that contains information about the product, developers, and a disclaimer</w:t>
       </w:r>
     </w:p>
     <w:p/>
@@ -1384,13 +1381,7 @@
         </w:numPr>
       </w:pPr>
       <w:r>
-        <w:t>L</w:t>
-      </w:r>
-      <w:r>
-        <w:t>ogin</w:t>
-      </w:r>
-      <w:r>
-        <w:t xml:space="preserve"> view: The View that gets login information from gallery owners.</w:t>
+        <w:t>Login view: The View that gets login information from gallery owners.</w:t>
       </w:r>
     </w:p>
     <w:p/>
@@ -1461,10 +1452,7 @@
         </w:numPr>
       </w:pPr>
       <w:r>
-        <w:t xml:space="preserve">Artist edit </w:t>
-      </w:r>
-      <w:r>
-        <w:t>view:</w:t>
+        <w:t>Artist edit view:</w:t>
       </w:r>
       <w:r>
         <w:t xml:space="preserve"> The view used by the gallery owners to view and edit information about the artist</w:t>
@@ -1480,10 +1468,7 @@
         </w:numPr>
       </w:pPr>
       <w:r>
-        <w:t>A</w:t>
-      </w:r>
-      <w:r>
-        <w:t>rtist information view:</w:t>
+        <w:t>Artist information view:</w:t>
       </w:r>
       <w:r>
         <w:t xml:space="preserve"> The view used by users to view information about the artist</w:t>
@@ -1499,10 +1484,7 @@
         </w:numPr>
       </w:pPr>
       <w:r>
-        <w:t>A</w:t>
-      </w:r>
-      <w:r>
-        <w:t>rtwork edit view:</w:t>
+        <w:t>Artwork edit view:</w:t>
       </w:r>
       <w:r>
         <w:t xml:space="preserve"> The view used by gallery owners to view and edit information about the artwork</w:t>
@@ -1522,6 +1504,19 @@
       </w:r>
       <w:r>
         <w:t xml:space="preserve"> The view used by users to view information about the artwork.</w:t>
+      </w:r>
+    </w:p>
+    <w:p/>
+    <w:p>
+      <w:pPr>
+        <w:pStyle w:val="ListParagraph"/>
+        <w:numPr>
+          <w:ilvl w:val="0"/>
+          <w:numId w:val="14"/>
+        </w:numPr>
+      </w:pPr>
+      <w:r>
+        <w:t>Account information view: The View used by gallery owners to view and update their account information.</w:t>
       </w:r>
       <w:bookmarkStart w:id="0" w:name="_GoBack"/>
       <w:bookmarkEnd w:id="0"/>
@@ -4090,7 +4085,7 @@
 </file>
 
 <file path=customXml/itemProps1.xml><?xml version="1.0" encoding="utf-8"?>
-<ds:datastoreItem xmlns:ds="http://schemas.openxmlformats.org/officeDocument/2006/customXml" ds:itemID="{A51E220A-0B3E-F246-A314-0F2544BC53FE}">
+<ds:datastoreItem xmlns:ds="http://schemas.openxmlformats.org/officeDocument/2006/customXml" ds:itemID="{2E1CB546-8976-4044-9121-5F4DFE9450C2}">
   <ds:schemaRefs>
     <ds:schemaRef ds:uri="http://schemas.openxmlformats.org/officeDocument/2006/bibliography"/>
   </ds:schemaRefs>

</xml_diff>

<commit_message>
Added edit GalleryOwnerAccount use case
</commit_message>
<xml_diff>
--- a/Documentation/Glossary.docx
+++ b/Documentation/Glossary.docx
@@ -45,18 +45,8 @@
           <w:sz w:val="20"/>
           <w:szCs w:val="20"/>
         </w:rPr>
-        <w:t xml:space="preserve">Corresponding member: Chris </w:t>
-      </w:r>
-      <w:proofErr w:type="spellStart"/>
-      <w:r>
-        <w:rPr>
-          <w:rFonts w:ascii="Times New Roman" w:hAnsi="Times New Roman" w:cs="Times New Roman"/>
-          <w:sz w:val="20"/>
-          <w:szCs w:val="20"/>
-        </w:rPr>
-        <w:t>Enck</w:t>
-      </w:r>
-      <w:proofErr w:type="spellEnd"/>
+        <w:t>Corresponding member: Chris Enck</w:t>
+      </w:r>
     </w:p>
     <w:p>
       <w:pPr>
@@ -168,24 +158,8 @@
         <w:rPr>
           <w:rFonts w:ascii="Times New Roman" w:hAnsi="Times New Roman" w:cs="Times New Roman"/>
         </w:rPr>
-        <w:t xml:space="preserve">Tom </w:t>
-      </w:r>
-      <w:proofErr w:type="spellStart"/>
-      <w:proofErr w:type="gramStart"/>
-      <w:r>
-        <w:rPr>
-          <w:rFonts w:ascii="Times New Roman" w:hAnsi="Times New Roman" w:cs="Times New Roman"/>
-        </w:rPr>
-        <w:t>Dippolito</w:t>
-      </w:r>
-      <w:proofErr w:type="spellEnd"/>
-      <w:r>
-        <w:rPr>
-          <w:rFonts w:ascii="Times New Roman" w:hAnsi="Times New Roman" w:cs="Times New Roman"/>
-        </w:rPr>
-        <w:t xml:space="preserve">  …</w:t>
-      </w:r>
-      <w:proofErr w:type="gramEnd"/>
+        <w:t>Tom Dippolito  …</w:t>
+      </w:r>
       <w:r>
         <w:rPr>
           <w:rFonts w:ascii="Times New Roman" w:hAnsi="Times New Roman" w:cs="Times New Roman"/>
@@ -245,21 +219,7 @@
         <w:rPr>
           <w:rFonts w:ascii="Times New Roman" w:hAnsi="Times New Roman" w:cs="Times New Roman"/>
         </w:rPr>
-        <w:t xml:space="preserve">Chris </w:t>
-      </w:r>
-      <w:proofErr w:type="spellStart"/>
-      <w:r>
-        <w:rPr>
-          <w:rFonts w:ascii="Times New Roman" w:hAnsi="Times New Roman" w:cs="Times New Roman"/>
-        </w:rPr>
-        <w:t>Enck</w:t>
-      </w:r>
-      <w:proofErr w:type="spellEnd"/>
-      <w:r>
-        <w:rPr>
-          <w:rFonts w:ascii="Times New Roman" w:hAnsi="Times New Roman" w:cs="Times New Roman"/>
-        </w:rPr>
-        <w:t xml:space="preserve">  </w:t>
+        <w:t xml:space="preserve">Chris Enck  </w:t>
       </w:r>
       <w:r>
         <w:rPr>
@@ -313,19 +273,11 @@
           <w:u w:val="none"/>
         </w:rPr>
       </w:pPr>
-      <w:proofErr w:type="spellStart"/>
-      <w:r>
-        <w:rPr>
-          <w:rFonts w:ascii="Times New Roman" w:hAnsi="Times New Roman" w:cs="Times New Roman"/>
-        </w:rPr>
-        <w:t>Naiqiang</w:t>
-      </w:r>
-      <w:proofErr w:type="spellEnd"/>
-      <w:r>
-        <w:rPr>
-          <w:rFonts w:ascii="Times New Roman" w:hAnsi="Times New Roman" w:cs="Times New Roman"/>
-        </w:rPr>
-        <w:t xml:space="preserve"> Lin     </w:t>
+      <w:r>
+        <w:rPr>
+          <w:rFonts w:ascii="Times New Roman" w:hAnsi="Times New Roman" w:cs="Times New Roman"/>
+        </w:rPr>
+        <w:t xml:space="preserve">Naiqiang Lin     </w:t>
       </w:r>
       <w:r>
         <w:rPr>
@@ -387,21 +339,7 @@
         <w:rPr>
           <w:rFonts w:ascii="Times New Roman" w:hAnsi="Times New Roman" w:cs="Times New Roman"/>
         </w:rPr>
-        <w:t xml:space="preserve">Nick </w:t>
-      </w:r>
-      <w:proofErr w:type="spellStart"/>
-      <w:r>
-        <w:rPr>
-          <w:rFonts w:ascii="Times New Roman" w:hAnsi="Times New Roman" w:cs="Times New Roman"/>
-        </w:rPr>
-        <w:t>Traini</w:t>
-      </w:r>
-      <w:proofErr w:type="spellEnd"/>
-      <w:r>
-        <w:rPr>
-          <w:rFonts w:ascii="Times New Roman" w:hAnsi="Times New Roman" w:cs="Times New Roman"/>
-        </w:rPr>
-        <w:t xml:space="preserve">       …</w:t>
+        <w:t>Nick Traini       …</w:t>
       </w:r>
       <w:r>
         <w:rPr>
@@ -580,21 +518,12 @@
           <w:szCs w:val="22"/>
         </w:rPr>
       </w:pPr>
-      <w:proofErr w:type="spellStart"/>
       <w:r>
         <w:rPr>
           <w:sz w:val="22"/>
           <w:szCs w:val="22"/>
         </w:rPr>
-        <w:t>CloudKit</w:t>
-      </w:r>
-      <w:proofErr w:type="spellEnd"/>
-      <w:r>
-        <w:rPr>
-          <w:sz w:val="22"/>
-          <w:szCs w:val="22"/>
-        </w:rPr>
-        <w:t xml:space="preserve"> JS</w:t>
+        <w:t>CloudKit JS</w:t>
       </w:r>
       <w:r>
         <w:rPr>
@@ -1299,21 +1228,7 @@
         <w:rPr>
           <w:rFonts w:ascii="Times New Roman" w:eastAsia="Times New Roman" w:hAnsi="Times New Roman" w:cs="Times New Roman"/>
         </w:rPr>
-        <w:t xml:space="preserve">: The artwork style of the artist (e.g. Pastel painting, clay sculpting, </w:t>
-      </w:r>
-      <w:proofErr w:type="spellStart"/>
-      <w:r>
-        <w:rPr>
-          <w:rFonts w:ascii="Times New Roman" w:eastAsia="Times New Roman" w:hAnsi="Times New Roman" w:cs="Times New Roman"/>
-        </w:rPr>
-        <w:t>ect</w:t>
-      </w:r>
-      <w:proofErr w:type="spellEnd"/>
-      <w:r>
-        <w:rPr>
-          <w:rFonts w:ascii="Times New Roman" w:eastAsia="Times New Roman" w:hAnsi="Times New Roman" w:cs="Times New Roman"/>
-        </w:rPr>
-        <w:t>)</w:t>
+        <w:t>: The artwork style of the artist (e.g. Pastel painting, clay sculpting, ect)</w:t>
       </w:r>
     </w:p>
     <w:p/>
@@ -1822,15 +1737,34 @@
         </w:numPr>
       </w:pPr>
       <w:r>
-        <w:t>Gallery Directory view: The View that displays all the registered galleries of the service.</w:t>
-      </w:r>
-    </w:p>
-    <w:p>
-      <w:pPr>
-        <w:ind w:left="360"/>
-      </w:pPr>
+        <w:t xml:space="preserve">Account </w:t>
+      </w:r>
+      <w:r>
+        <w:t>Edit</w:t>
+      </w:r>
       <w:bookmarkStart w:id="0" w:name="_GoBack"/>
       <w:bookmarkEnd w:id="0"/>
+      <w:r>
+        <w:t xml:space="preserve"> view: The View used by gallery owners to view and update their account information.</w:t>
+      </w:r>
+    </w:p>
+    <w:p/>
+    <w:p>
+      <w:pPr>
+        <w:pStyle w:val="ListParagraph"/>
+        <w:numPr>
+          <w:ilvl w:val="0"/>
+          <w:numId w:val="14"/>
+        </w:numPr>
+      </w:pPr>
+      <w:r>
+        <w:t>Gallery Directory view: The View that displays all the registered galleries of the service.</w:t>
+      </w:r>
+    </w:p>
+    <w:p>
+      <w:pPr>
+        <w:ind w:left="360"/>
+      </w:pPr>
     </w:p>
     <w:sectPr>
       <w:headerReference w:type="default" r:id="rId17"/>
@@ -4385,7 +4319,7 @@
 </file>
 
 <file path=customXml/itemProps1.xml><?xml version="1.0" encoding="utf-8"?>
-<ds:datastoreItem xmlns:ds="http://schemas.openxmlformats.org/officeDocument/2006/customXml" ds:itemID="{93C574F1-1872-4549-8A8F-18FA669787D6}">
+<ds:datastoreItem xmlns:ds="http://schemas.openxmlformats.org/officeDocument/2006/customXml" ds:itemID="{475160B6-FA3B-5247-B0BC-92A4964AC7C3}">
   <ds:schemaRefs>
     <ds:schemaRef ds:uri="http://schemas.openxmlformats.org/officeDocument/2006/bibliography"/>
   </ds:schemaRefs>

</xml_diff>